<commit_message>
thêm update detail cho user
</commit_message>
<xml_diff>
--- a/DỰ ÁN.docx
+++ b/DỰ ÁN.docx
@@ -2937,6 +2937,9 @@
         </w:tabs>
       </w:pPr>
       <w:r>
+        <w:rPr>
+          <w:noProof/>
+        </w:rPr>
         <w:drawing>
           <wp:inline distT="0" distB="0" distL="0" distR="0" wp14:anchorId="3FF240EE" wp14:editId="731D7983">
             <wp:extent cx="6120765" cy="3451225"/>
@@ -3019,6 +3022,9 @@
         </w:tabs>
       </w:pPr>
       <w:r>
+        <w:rPr>
+          <w:noProof/>
+        </w:rPr>
         <w:drawing>
           <wp:inline distT="0" distB="0" distL="0" distR="0" wp14:anchorId="79205141" wp14:editId="2BCDD3C4">
             <wp:extent cx="4341412" cy="1644929"/>
@@ -3116,6 +3122,9 @@
         </w:tabs>
       </w:pPr>
       <w:r>
+        <w:rPr>
+          <w:noProof/>
+        </w:rPr>
         <w:drawing>
           <wp:inline distT="0" distB="0" distL="0" distR="0" wp14:anchorId="517A679F" wp14:editId="00FEB8A1">
             <wp:extent cx="4341412" cy="4136480"/>
@@ -3166,6 +3175,9 @@
         <w:br/>
       </w:r>
       <w:r>
+        <w:rPr>
+          <w:noProof/>
+        </w:rPr>
         <w:drawing>
           <wp:inline distT="0" distB="0" distL="0" distR="0" wp14:anchorId="7EBC0293" wp14:editId="4B5C696A">
             <wp:extent cx="6120765" cy="377190"/>
@@ -3238,6 +3250,9 @@
         </w:tabs>
       </w:pPr>
       <w:r>
+        <w:rPr>
+          <w:noProof/>
+        </w:rPr>
         <w:drawing>
           <wp:inline distT="0" distB="0" distL="0" distR="0" wp14:anchorId="40CF36DF" wp14:editId="4A9D152D">
             <wp:extent cx="6120765" cy="2952115"/>
@@ -3283,6 +3298,201 @@
       </w:pPr>
       <w:r>
         <w:t>B68: Kiểm tra ở cloudinary và mongodb để xem kết quả chạy</w:t>
+      </w:r>
+    </w:p>
+    <w:p>
+      <w:pPr>
+        <w:tabs>
+          <w:tab w:val="left" w:pos="2415"/>
+        </w:tabs>
+      </w:pPr>
+      <w:r>
+        <w:lastRenderedPageBreak/>
+        <w:t>B69: Thêm update cho user</w:t>
+      </w:r>
+    </w:p>
+    <w:p>
+      <w:pPr>
+        <w:tabs>
+          <w:tab w:val="left" w:pos="2415"/>
+        </w:tabs>
+      </w:pPr>
+      <w:r>
+        <w:t>B70: Ở trong file user.controller.js bổ sung thêm function updateUserDetail</w:t>
+      </w:r>
+      <w:r>
+        <w:t>s</w:t>
+      </w:r>
+    </w:p>
+    <w:p>
+      <w:pPr>
+        <w:tabs>
+          <w:tab w:val="left" w:pos="2415"/>
+        </w:tabs>
+      </w:pPr>
+      <w:r>
+        <w:drawing>
+          <wp:inline distT="0" distB="0" distL="0" distR="0" wp14:anchorId="16EEE13E" wp14:editId="726F8BE9">
+            <wp:extent cx="5868219" cy="6773220"/>
+            <wp:effectExtent l="0" t="0" r="0" b="8890"/>
+            <wp:docPr id="271532996" name="Picture 1" descr="A screen shot of a computer program&#10;&#10;Description automatically generated"/>
+            <wp:cNvGraphicFramePr>
+              <a:graphicFrameLocks xmlns:a="http://schemas.openxmlformats.org/drawingml/2006/main" noChangeAspect="1"/>
+            </wp:cNvGraphicFramePr>
+            <a:graphic xmlns:a="http://schemas.openxmlformats.org/drawingml/2006/main">
+              <a:graphicData uri="http://schemas.openxmlformats.org/drawingml/2006/picture">
+                <pic:pic xmlns:pic="http://schemas.openxmlformats.org/drawingml/2006/picture">
+                  <pic:nvPicPr>
+                    <pic:cNvPr id="271532996" name="Picture 1" descr="A screen shot of a computer program&#10;&#10;Description automatically generated"/>
+                    <pic:cNvPicPr/>
+                  </pic:nvPicPr>
+                  <pic:blipFill>
+                    <a:blip r:embed="rId51"/>
+                    <a:stretch>
+                      <a:fillRect/>
+                    </a:stretch>
+                  </pic:blipFill>
+                  <pic:spPr>
+                    <a:xfrm>
+                      <a:off x="0" y="0"/>
+                      <a:ext cx="5868219" cy="6773220"/>
+                    </a:xfrm>
+                    <a:prstGeom prst="rect">
+                      <a:avLst/>
+                    </a:prstGeom>
+                  </pic:spPr>
+                </pic:pic>
+              </a:graphicData>
+            </a:graphic>
+          </wp:inline>
+        </w:drawing>
+      </w:r>
+    </w:p>
+    <w:p>
+      <w:pPr>
+        <w:tabs>
+          <w:tab w:val="left" w:pos="2415"/>
+        </w:tabs>
+      </w:pPr>
+      <w:r>
+        <w:t>B71: Thêm đường post cho updateUserDetails</w:t>
+      </w:r>
+    </w:p>
+    <w:p>
+      <w:pPr>
+        <w:tabs>
+          <w:tab w:val="left" w:pos="2415"/>
+        </w:tabs>
+      </w:pPr>
+      <w:r>
+        <w:drawing>
+          <wp:inline distT="0" distB="0" distL="0" distR="0" wp14:anchorId="461506AE" wp14:editId="1DE73DD9">
+            <wp:extent cx="6120765" cy="534035"/>
+            <wp:effectExtent l="0" t="0" r="0" b="0"/>
+            <wp:docPr id="158898482" name="Picture 1"/>
+            <wp:cNvGraphicFramePr>
+              <a:graphicFrameLocks xmlns:a="http://schemas.openxmlformats.org/drawingml/2006/main" noChangeAspect="1"/>
+            </wp:cNvGraphicFramePr>
+            <a:graphic xmlns:a="http://schemas.openxmlformats.org/drawingml/2006/main">
+              <a:graphicData uri="http://schemas.openxmlformats.org/drawingml/2006/picture">
+                <pic:pic xmlns:pic="http://schemas.openxmlformats.org/drawingml/2006/picture">
+                  <pic:nvPicPr>
+                    <pic:cNvPr id="158898482" name=""/>
+                    <pic:cNvPicPr/>
+                  </pic:nvPicPr>
+                  <pic:blipFill>
+                    <a:blip r:embed="rId52"/>
+                    <a:stretch>
+                      <a:fillRect/>
+                    </a:stretch>
+                  </pic:blipFill>
+                  <pic:spPr>
+                    <a:xfrm>
+                      <a:off x="0" y="0"/>
+                      <a:ext cx="6120765" cy="534035"/>
+                    </a:xfrm>
+                    <a:prstGeom prst="rect">
+                      <a:avLst/>
+                    </a:prstGeom>
+                  </pic:spPr>
+                </pic:pic>
+              </a:graphicData>
+            </a:graphic>
+          </wp:inline>
+        </w:drawing>
+      </w:r>
+    </w:p>
+    <w:p>
+      <w:pPr>
+        <w:tabs>
+          <w:tab w:val="left" w:pos="2415"/>
+        </w:tabs>
+      </w:pPr>
+    </w:p>
+    <w:p>
+      <w:pPr>
+        <w:tabs>
+          <w:tab w:val="left" w:pos="2415"/>
+        </w:tabs>
+      </w:pPr>
+      <w:r>
+        <w:lastRenderedPageBreak/>
+        <w:t xml:space="preserve">B72: Thêm đường dẫn cho postman để chạy </w:t>
+      </w:r>
+      <w:hyperlink r:id="rId53" w:history="1">
+        <w:r>
+          <w:rPr>
+            <w:rStyle w:val="Hyperlink"/>
+          </w:rPr>
+          <w:t>http://localhost:8080/api/user/update-user</w:t>
+        </w:r>
+      </w:hyperlink>
+      <w:r>
+        <w:t xml:space="preserve"> với các dữ liệu để chỉnh sửa, để chạy hãy chạy login trước</w:t>
+      </w:r>
+    </w:p>
+    <w:p>
+      <w:pPr>
+        <w:tabs>
+          <w:tab w:val="left" w:pos="2415"/>
+        </w:tabs>
+      </w:pPr>
+      <w:r>
+        <w:drawing>
+          <wp:inline distT="0" distB="0" distL="0" distR="0" wp14:anchorId="1D2D3418" wp14:editId="17B946A0">
+            <wp:extent cx="6120765" cy="3602990"/>
+            <wp:effectExtent l="0" t="0" r="0" b="0"/>
+            <wp:docPr id="1473732755" name="Picture 1" descr="A screenshot of a computer&#10;&#10;Description automatically generated"/>
+            <wp:cNvGraphicFramePr>
+              <a:graphicFrameLocks xmlns:a="http://schemas.openxmlformats.org/drawingml/2006/main" noChangeAspect="1"/>
+            </wp:cNvGraphicFramePr>
+            <a:graphic xmlns:a="http://schemas.openxmlformats.org/drawingml/2006/main">
+              <a:graphicData uri="http://schemas.openxmlformats.org/drawingml/2006/picture">
+                <pic:pic xmlns:pic="http://schemas.openxmlformats.org/drawingml/2006/picture">
+                  <pic:nvPicPr>
+                    <pic:cNvPr id="1473732755" name="Picture 1" descr="A screenshot of a computer&#10;&#10;Description automatically generated"/>
+                    <pic:cNvPicPr/>
+                  </pic:nvPicPr>
+                  <pic:blipFill>
+                    <a:blip r:embed="rId54"/>
+                    <a:stretch>
+                      <a:fillRect/>
+                    </a:stretch>
+                  </pic:blipFill>
+                  <pic:spPr>
+                    <a:xfrm>
+                      <a:off x="0" y="0"/>
+                      <a:ext cx="6120765" cy="3602990"/>
+                    </a:xfrm>
+                    <a:prstGeom prst="rect">
+                      <a:avLst/>
+                    </a:prstGeom>
+                  </pic:spPr>
+                </pic:pic>
+              </a:graphicData>
+            </a:graphic>
+          </wp:inline>
+        </w:drawing>
       </w:r>
     </w:p>
     <w:sectPr>

</xml_diff>

<commit_message>
commit forgot password OTP
</commit_message>
<xml_diff>
--- a/DỰ ÁN.docx
+++ b/DỰ ÁN.docx
@@ -3331,6 +3331,9 @@
         </w:tabs>
       </w:pPr>
       <w:r>
+        <w:rPr>
+          <w:noProof/>
+        </w:rPr>
         <w:drawing>
           <wp:inline distT="0" distB="0" distL="0" distR="0" wp14:anchorId="16EEE13E" wp14:editId="726F8BE9">
             <wp:extent cx="5868219" cy="6773220"/>
@@ -3385,6 +3388,9 @@
         </w:tabs>
       </w:pPr>
       <w:r>
+        <w:rPr>
+          <w:noProof/>
+        </w:rPr>
         <w:drawing>
           <wp:inline distT="0" distB="0" distL="0" distR="0" wp14:anchorId="461506AE" wp14:editId="1DE73DD9">
             <wp:extent cx="6120765" cy="534035"/>
@@ -3458,6 +3464,9 @@
         </w:tabs>
       </w:pPr>
       <w:r>
+        <w:rPr>
+          <w:noProof/>
+        </w:rPr>
         <w:drawing>
           <wp:inline distT="0" distB="0" distL="0" distR="0" wp14:anchorId="1D2D3418" wp14:editId="17B946A0">
             <wp:extent cx="6120765" cy="3602990"/>
@@ -3493,6 +3502,422 @@
             </a:graphic>
           </wp:inline>
         </w:drawing>
+      </w:r>
+    </w:p>
+    <w:p>
+      <w:pPr>
+        <w:tabs>
+          <w:tab w:val="left" w:pos="2415"/>
+        </w:tabs>
+      </w:pPr>
+      <w:r>
+        <w:t>B73: Làm forgot password theo quy trình sau</w:t>
+      </w:r>
+    </w:p>
+    <w:p>
+      <w:pPr>
+        <w:tabs>
+          <w:tab w:val="left" w:pos="2415"/>
+        </w:tabs>
+      </w:pPr>
+      <w:r>
+        <w:drawing>
+          <wp:inline distT="0" distB="0" distL="0" distR="0" wp14:anchorId="43C76149" wp14:editId="0E3C383B">
+            <wp:extent cx="6120765" cy="1857375"/>
+            <wp:effectExtent l="0" t="0" r="0" b="9525"/>
+            <wp:docPr id="1041613163" name="Picture 1" descr="A yellow circle with black text&#10;&#10;Description automatically generated"/>
+            <wp:cNvGraphicFramePr>
+              <a:graphicFrameLocks xmlns:a="http://schemas.openxmlformats.org/drawingml/2006/main" noChangeAspect="1"/>
+            </wp:cNvGraphicFramePr>
+            <a:graphic xmlns:a="http://schemas.openxmlformats.org/drawingml/2006/main">
+              <a:graphicData uri="http://schemas.openxmlformats.org/drawingml/2006/picture">
+                <pic:pic xmlns:pic="http://schemas.openxmlformats.org/drawingml/2006/picture">
+                  <pic:nvPicPr>
+                    <pic:cNvPr id="1041613163" name="Picture 1" descr="A yellow circle with black text&#10;&#10;Description automatically generated"/>
+                    <pic:cNvPicPr/>
+                  </pic:nvPicPr>
+                  <pic:blipFill>
+                    <a:blip r:embed="rId55"/>
+                    <a:stretch>
+                      <a:fillRect/>
+                    </a:stretch>
+                  </pic:blipFill>
+                  <pic:spPr>
+                    <a:xfrm>
+                      <a:off x="0" y="0"/>
+                      <a:ext cx="6120765" cy="1857375"/>
+                    </a:xfrm>
+                    <a:prstGeom prst="rect">
+                      <a:avLst/>
+                    </a:prstGeom>
+                  </pic:spPr>
+                </pic:pic>
+              </a:graphicData>
+            </a:graphic>
+          </wp:inline>
+        </w:drawing>
+      </w:r>
+    </w:p>
+    <w:p>
+      <w:pPr>
+        <w:tabs>
+          <w:tab w:val="left" w:pos="2415"/>
+        </w:tabs>
+      </w:pPr>
+      <w:r>
+        <w:t xml:space="preserve">B74: </w:t>
+      </w:r>
+      <w:r>
+        <w:t xml:space="preserve">Trong thư mục </w:t>
+      </w:r>
+      <w:r>
+        <w:rPr>
+          <w:highlight w:val="yellow"/>
+        </w:rPr>
+        <w:t>utils</w:t>
+      </w:r>
+      <w:r>
+        <w:t xml:space="preserve"> tạo file </w:t>
+      </w:r>
+      <w:r>
+        <w:t>generatedOtp</w:t>
+      </w:r>
+      <w:r>
+        <w:t>.js</w:t>
+      </w:r>
+    </w:p>
+    <w:p>
+      <w:pPr>
+        <w:tabs>
+          <w:tab w:val="left" w:pos="2415"/>
+        </w:tabs>
+      </w:pPr>
+      <w:r>
+        <w:drawing>
+          <wp:inline distT="0" distB="0" distL="0" distR="0" wp14:anchorId="3239CAE1" wp14:editId="371C2EFE">
+            <wp:extent cx="6120765" cy="1423670"/>
+            <wp:effectExtent l="0" t="0" r="0" b="5080"/>
+            <wp:docPr id="1449174009" name="Picture 1" descr="A computer screen with text and numbers&#10;&#10;Description automatically generated"/>
+            <wp:cNvGraphicFramePr>
+              <a:graphicFrameLocks xmlns:a="http://schemas.openxmlformats.org/drawingml/2006/main" noChangeAspect="1"/>
+            </wp:cNvGraphicFramePr>
+            <a:graphic xmlns:a="http://schemas.openxmlformats.org/drawingml/2006/main">
+              <a:graphicData uri="http://schemas.openxmlformats.org/drawingml/2006/picture">
+                <pic:pic xmlns:pic="http://schemas.openxmlformats.org/drawingml/2006/picture">
+                  <pic:nvPicPr>
+                    <pic:cNvPr id="1449174009" name="Picture 1" descr="A computer screen with text and numbers&#10;&#10;Description automatically generated"/>
+                    <pic:cNvPicPr/>
+                  </pic:nvPicPr>
+                  <pic:blipFill>
+                    <a:blip r:embed="rId56"/>
+                    <a:stretch>
+                      <a:fillRect/>
+                    </a:stretch>
+                  </pic:blipFill>
+                  <pic:spPr>
+                    <a:xfrm>
+                      <a:off x="0" y="0"/>
+                      <a:ext cx="6120765" cy="1423670"/>
+                    </a:xfrm>
+                    <a:prstGeom prst="rect">
+                      <a:avLst/>
+                    </a:prstGeom>
+                  </pic:spPr>
+                </pic:pic>
+              </a:graphicData>
+            </a:graphic>
+          </wp:inline>
+        </w:drawing>
+      </w:r>
+    </w:p>
+    <w:p>
+      <w:pPr>
+        <w:tabs>
+          <w:tab w:val="left" w:pos="2415"/>
+        </w:tabs>
+      </w:pPr>
+    </w:p>
+    <w:p>
+      <w:pPr>
+        <w:tabs>
+          <w:tab w:val="left" w:pos="2415"/>
+        </w:tabs>
+      </w:pPr>
+    </w:p>
+    <w:p>
+      <w:pPr>
+        <w:tabs>
+          <w:tab w:val="left" w:pos="2415"/>
+        </w:tabs>
+      </w:pPr>
+      <w:r>
+        <w:lastRenderedPageBreak/>
+        <w:t>B75:</w:t>
+      </w:r>
+      <w:r>
+        <w:t xml:space="preserve"> Trong thư mục </w:t>
+      </w:r>
+      <w:r>
+        <w:rPr>
+          <w:highlight w:val="yellow"/>
+        </w:rPr>
+        <w:t>utils</w:t>
+      </w:r>
+      <w:r>
+        <w:t xml:space="preserve"> tạo file </w:t>
+      </w:r>
+      <w:r>
+        <w:t>forgotPasswordTemplate</w:t>
+      </w:r>
+      <w:r>
+        <w:t>.js</w:t>
+      </w:r>
+    </w:p>
+    <w:p>
+      <w:pPr>
+        <w:tabs>
+          <w:tab w:val="left" w:pos="2415"/>
+        </w:tabs>
+      </w:pPr>
+      <w:r>
+        <w:drawing>
+          <wp:inline distT="0" distB="0" distL="0" distR="0" wp14:anchorId="4843593B" wp14:editId="2E6B1FB1">
+            <wp:extent cx="6120765" cy="2148840"/>
+            <wp:effectExtent l="0" t="0" r="0" b="3810"/>
+            <wp:docPr id="212401129" name="Picture 1" descr="A computer screen shot of a black screen&#10;&#10;Description automatically generated"/>
+            <wp:cNvGraphicFramePr>
+              <a:graphicFrameLocks xmlns:a="http://schemas.openxmlformats.org/drawingml/2006/main" noChangeAspect="1"/>
+            </wp:cNvGraphicFramePr>
+            <a:graphic xmlns:a="http://schemas.openxmlformats.org/drawingml/2006/main">
+              <a:graphicData uri="http://schemas.openxmlformats.org/drawingml/2006/picture">
+                <pic:pic xmlns:pic="http://schemas.openxmlformats.org/drawingml/2006/picture">
+                  <pic:nvPicPr>
+                    <pic:cNvPr id="212401129" name="Picture 1" descr="A computer screen shot of a black screen&#10;&#10;Description automatically generated"/>
+                    <pic:cNvPicPr/>
+                  </pic:nvPicPr>
+                  <pic:blipFill>
+                    <a:blip r:embed="rId57"/>
+                    <a:stretch>
+                      <a:fillRect/>
+                    </a:stretch>
+                  </pic:blipFill>
+                  <pic:spPr>
+                    <a:xfrm>
+                      <a:off x="0" y="0"/>
+                      <a:ext cx="6120765" cy="2148840"/>
+                    </a:xfrm>
+                    <a:prstGeom prst="rect">
+                      <a:avLst/>
+                    </a:prstGeom>
+                  </pic:spPr>
+                </pic:pic>
+              </a:graphicData>
+            </a:graphic>
+          </wp:inline>
+        </w:drawing>
+      </w:r>
+    </w:p>
+    <w:p>
+      <w:pPr>
+        <w:tabs>
+          <w:tab w:val="left" w:pos="2415"/>
+        </w:tabs>
+      </w:pPr>
+      <w:r>
+        <w:t xml:space="preserve">B76: </w:t>
+      </w:r>
+      <w:r>
+        <w:t xml:space="preserve">Trong file user.controller.js bổ sung thêm function </w:t>
+      </w:r>
+      <w:r>
+        <w:t>forgotPasswordController</w:t>
+      </w:r>
+    </w:p>
+    <w:p>
+      <w:pPr>
+        <w:tabs>
+          <w:tab w:val="left" w:pos="2415"/>
+        </w:tabs>
+      </w:pPr>
+      <w:r>
+        <w:drawing>
+          <wp:inline distT="0" distB="0" distL="0" distR="0" wp14:anchorId="16C67443" wp14:editId="67A4C013">
+            <wp:extent cx="4168392" cy="5722620"/>
+            <wp:effectExtent l="0" t="0" r="3810" b="0"/>
+            <wp:docPr id="1163467087" name="Picture 1" descr="A screen shot of a computer screen&#10;&#10;Description automatically generated"/>
+            <wp:cNvGraphicFramePr>
+              <a:graphicFrameLocks xmlns:a="http://schemas.openxmlformats.org/drawingml/2006/main" noChangeAspect="1"/>
+            </wp:cNvGraphicFramePr>
+            <a:graphic xmlns:a="http://schemas.openxmlformats.org/drawingml/2006/main">
+              <a:graphicData uri="http://schemas.openxmlformats.org/drawingml/2006/picture">
+                <pic:pic xmlns:pic="http://schemas.openxmlformats.org/drawingml/2006/picture">
+                  <pic:nvPicPr>
+                    <pic:cNvPr id="1163467087" name="Picture 1" descr="A screen shot of a computer screen&#10;&#10;Description automatically generated"/>
+                    <pic:cNvPicPr/>
+                  </pic:nvPicPr>
+                  <pic:blipFill>
+                    <a:blip r:embed="rId58"/>
+                    <a:stretch>
+                      <a:fillRect/>
+                    </a:stretch>
+                  </pic:blipFill>
+                  <pic:spPr>
+                    <a:xfrm>
+                      <a:off x="0" y="0"/>
+                      <a:ext cx="4172786" cy="5728653"/>
+                    </a:xfrm>
+                    <a:prstGeom prst="rect">
+                      <a:avLst/>
+                    </a:prstGeom>
+                  </pic:spPr>
+                </pic:pic>
+              </a:graphicData>
+            </a:graphic>
+          </wp:inline>
+        </w:drawing>
+      </w:r>
+    </w:p>
+    <w:p>
+      <w:pPr>
+        <w:tabs>
+          <w:tab w:val="left" w:pos="2415"/>
+        </w:tabs>
+      </w:pPr>
+    </w:p>
+    <w:p>
+      <w:pPr>
+        <w:tabs>
+          <w:tab w:val="left" w:pos="2415"/>
+        </w:tabs>
+      </w:pPr>
+      <w:r>
+        <w:lastRenderedPageBreak/>
+        <w:t>B77: Trong file user.route.js bổ sung thêm đường dẫn cho forgotpassword</w:t>
+      </w:r>
+    </w:p>
+    <w:p>
+      <w:pPr>
+        <w:tabs>
+          <w:tab w:val="left" w:pos="2415"/>
+        </w:tabs>
+      </w:pPr>
+      <w:r>
+        <w:drawing>
+          <wp:inline distT="0" distB="0" distL="0" distR="0" wp14:anchorId="28E8C3E7" wp14:editId="3A625AE2">
+            <wp:extent cx="6120765" cy="309245"/>
+            <wp:effectExtent l="0" t="0" r="0" b="0"/>
+            <wp:docPr id="1311629371" name="Picture 1"/>
+            <wp:cNvGraphicFramePr>
+              <a:graphicFrameLocks xmlns:a="http://schemas.openxmlformats.org/drawingml/2006/main" noChangeAspect="1"/>
+            </wp:cNvGraphicFramePr>
+            <a:graphic xmlns:a="http://schemas.openxmlformats.org/drawingml/2006/main">
+              <a:graphicData uri="http://schemas.openxmlformats.org/drawingml/2006/picture">
+                <pic:pic xmlns:pic="http://schemas.openxmlformats.org/drawingml/2006/picture">
+                  <pic:nvPicPr>
+                    <pic:cNvPr id="1311629371" name=""/>
+                    <pic:cNvPicPr/>
+                  </pic:nvPicPr>
+                  <pic:blipFill>
+                    <a:blip r:embed="rId59"/>
+                    <a:stretch>
+                      <a:fillRect/>
+                    </a:stretch>
+                  </pic:blipFill>
+                  <pic:spPr>
+                    <a:xfrm>
+                      <a:off x="0" y="0"/>
+                      <a:ext cx="6120765" cy="309245"/>
+                    </a:xfrm>
+                    <a:prstGeom prst="rect">
+                      <a:avLst/>
+                    </a:prstGeom>
+                  </pic:spPr>
+                </pic:pic>
+              </a:graphicData>
+            </a:graphic>
+          </wp:inline>
+        </w:drawing>
+      </w:r>
+    </w:p>
+    <w:p>
+      <w:pPr>
+        <w:tabs>
+          <w:tab w:val="left" w:pos="2415"/>
+        </w:tabs>
+      </w:pPr>
+      <w:r>
+        <w:t>B78:</w:t>
+      </w:r>
+      <w:r>
+        <w:t xml:space="preserve"> </w:t>
+      </w:r>
+      <w:r>
+        <w:t xml:space="preserve">Mở postman bổ sung thêm đường dẫn </w:t>
+      </w:r>
+      <w:hyperlink r:id="rId60" w:history="1">
+        <w:r>
+          <w:rPr>
+            <w:rStyle w:val="Hyperlink"/>
+          </w:rPr>
+          <w:t>http://localhost:8080/api/user/forgot-password</w:t>
+        </w:r>
+      </w:hyperlink>
+      <w:r>
+        <w:t xml:space="preserve"> với action PUT và chỉ có email được đk trong resend thì mới gửi được otp</w:t>
+      </w:r>
+    </w:p>
+    <w:p>
+      <w:pPr>
+        <w:tabs>
+          <w:tab w:val="left" w:pos="2415"/>
+        </w:tabs>
+      </w:pPr>
+      <w:r>
+        <w:drawing>
+          <wp:inline distT="0" distB="0" distL="0" distR="0" wp14:anchorId="1A80BB21" wp14:editId="2C727F95">
+            <wp:extent cx="6120765" cy="3166110"/>
+            <wp:effectExtent l="0" t="0" r="0" b="0"/>
+            <wp:docPr id="1003258793" name="Picture 1" descr="A screenshot of a computer&#10;&#10;Description automatically generated"/>
+            <wp:cNvGraphicFramePr>
+              <a:graphicFrameLocks xmlns:a="http://schemas.openxmlformats.org/drawingml/2006/main" noChangeAspect="1"/>
+            </wp:cNvGraphicFramePr>
+            <a:graphic xmlns:a="http://schemas.openxmlformats.org/drawingml/2006/main">
+              <a:graphicData uri="http://schemas.openxmlformats.org/drawingml/2006/picture">
+                <pic:pic xmlns:pic="http://schemas.openxmlformats.org/drawingml/2006/picture">
+                  <pic:nvPicPr>
+                    <pic:cNvPr id="1003258793" name="Picture 1" descr="A screenshot of a computer&#10;&#10;Description automatically generated"/>
+                    <pic:cNvPicPr/>
+                  </pic:nvPicPr>
+                  <pic:blipFill>
+                    <a:blip r:embed="rId61"/>
+                    <a:stretch>
+                      <a:fillRect/>
+                    </a:stretch>
+                  </pic:blipFill>
+                  <pic:spPr>
+                    <a:xfrm>
+                      <a:off x="0" y="0"/>
+                      <a:ext cx="6120765" cy="3166110"/>
+                    </a:xfrm>
+                    <a:prstGeom prst="rect">
+                      <a:avLst/>
+                    </a:prstGeom>
+                  </pic:spPr>
+                </pic:pic>
+              </a:graphicData>
+            </a:graphic>
+          </wp:inline>
+        </w:drawing>
+      </w:r>
+    </w:p>
+    <w:p>
+      <w:pPr>
+        <w:tabs>
+          <w:tab w:val="left" w:pos="2415"/>
+        </w:tabs>
+      </w:pPr>
+      <w:r>
+        <w:t>B79: Mở email để check lại mã OTP</w:t>
       </w:r>
     </w:p>
     <w:sectPr>

</xml_diff>

<commit_message>
commit verify forgot password otp and reset password
</commit_message>
<xml_diff>
--- a/DỰ ÁN.docx
+++ b/DỰ ÁN.docx
@@ -3521,6 +3521,9 @@
         </w:tabs>
       </w:pPr>
       <w:r>
+        <w:rPr>
+          <w:noProof/>
+        </w:rPr>
         <w:drawing>
           <wp:inline distT="0" distB="0" distL="0" distR="0" wp14:anchorId="43C76149" wp14:editId="0E3C383B">
             <wp:extent cx="6120765" cy="1857375"/>
@@ -3593,6 +3596,9 @@
         </w:tabs>
       </w:pPr>
       <w:r>
+        <w:rPr>
+          <w:noProof/>
+        </w:rPr>
         <w:drawing>
           <wp:inline distT="0" distB="0" distL="0" distR="0" wp14:anchorId="3239CAE1" wp14:editId="371C2EFE">
             <wp:extent cx="6120765" cy="1423670"/>
@@ -3680,6 +3686,9 @@
         </w:tabs>
       </w:pPr>
       <w:r>
+        <w:rPr>
+          <w:noProof/>
+        </w:rPr>
         <w:drawing>
           <wp:inline distT="0" distB="0" distL="0" distR="0" wp14:anchorId="4843593B" wp14:editId="2E6B1FB1">
             <wp:extent cx="6120765" cy="2148840"/>
@@ -3740,6 +3749,9 @@
         </w:tabs>
       </w:pPr>
       <w:r>
+        <w:rPr>
+          <w:noProof/>
+        </w:rPr>
         <w:drawing>
           <wp:inline distT="0" distB="0" distL="0" distR="0" wp14:anchorId="16C67443" wp14:editId="67A4C013">
             <wp:extent cx="4168392" cy="5722620"/>
@@ -3802,6 +3814,9 @@
         </w:tabs>
       </w:pPr>
       <w:r>
+        <w:rPr>
+          <w:noProof/>
+        </w:rPr>
         <w:drawing>
           <wp:inline distT="0" distB="0" distL="0" distR="0" wp14:anchorId="28E8C3E7" wp14:editId="3A625AE2">
             <wp:extent cx="6120765" cy="309245"/>
@@ -3873,6 +3888,9 @@
         </w:tabs>
       </w:pPr>
       <w:r>
+        <w:rPr>
+          <w:noProof/>
+        </w:rPr>
         <w:drawing>
           <wp:inline distT="0" distB="0" distL="0" distR="0" wp14:anchorId="1A80BB21" wp14:editId="2C727F95">
             <wp:extent cx="6120765" cy="3166110"/>
@@ -3919,6 +3937,518 @@
       <w:r>
         <w:t>B79: Mở email để check lại mã OTP</w:t>
       </w:r>
+    </w:p>
+    <w:p>
+      <w:pPr>
+        <w:tabs>
+          <w:tab w:val="left" w:pos="2415"/>
+        </w:tabs>
+      </w:pPr>
+    </w:p>
+    <w:p>
+      <w:pPr>
+        <w:tabs>
+          <w:tab w:val="left" w:pos="2415"/>
+        </w:tabs>
+      </w:pPr>
+    </w:p>
+    <w:p>
+      <w:pPr>
+        <w:tabs>
+          <w:tab w:val="left" w:pos="2415"/>
+        </w:tabs>
+      </w:pPr>
+    </w:p>
+    <w:p>
+      <w:pPr>
+        <w:tabs>
+          <w:tab w:val="left" w:pos="2415"/>
+        </w:tabs>
+      </w:pPr>
+    </w:p>
+    <w:p>
+      <w:pPr>
+        <w:tabs>
+          <w:tab w:val="left" w:pos="2415"/>
+        </w:tabs>
+      </w:pPr>
+    </w:p>
+    <w:p>
+      <w:pPr>
+        <w:tabs>
+          <w:tab w:val="left" w:pos="2415"/>
+        </w:tabs>
+      </w:pPr>
+    </w:p>
+    <w:p>
+      <w:pPr>
+        <w:tabs>
+          <w:tab w:val="left" w:pos="2415"/>
+        </w:tabs>
+      </w:pPr>
+    </w:p>
+    <w:p>
+      <w:pPr>
+        <w:tabs>
+          <w:tab w:val="left" w:pos="2415"/>
+        </w:tabs>
+      </w:pPr>
+    </w:p>
+    <w:p>
+      <w:pPr>
+        <w:tabs>
+          <w:tab w:val="left" w:pos="2415"/>
+        </w:tabs>
+      </w:pPr>
+    </w:p>
+    <w:p>
+      <w:pPr>
+        <w:tabs>
+          <w:tab w:val="left" w:pos="2415"/>
+        </w:tabs>
+      </w:pPr>
+    </w:p>
+    <w:p>
+      <w:pPr>
+        <w:tabs>
+          <w:tab w:val="left" w:pos="2415"/>
+        </w:tabs>
+      </w:pPr>
+    </w:p>
+    <w:p>
+      <w:pPr>
+        <w:tabs>
+          <w:tab w:val="left" w:pos="2415"/>
+        </w:tabs>
+      </w:pPr>
+    </w:p>
+    <w:p>
+      <w:pPr>
+        <w:tabs>
+          <w:tab w:val="left" w:pos="2415"/>
+        </w:tabs>
+      </w:pPr>
+    </w:p>
+    <w:p>
+      <w:pPr>
+        <w:tabs>
+          <w:tab w:val="left" w:pos="2415"/>
+        </w:tabs>
+      </w:pPr>
+      <w:r>
+        <w:lastRenderedPageBreak/>
+        <w:t xml:space="preserve">B80: Verify forgot password OTP tạo thêm một function trong user.controller.js têm là </w:t>
+      </w:r>
+      <w:r>
+        <w:t>verifyForgotPasswordOtp</w:t>
+      </w:r>
+    </w:p>
+    <w:p>
+      <w:pPr>
+        <w:tabs>
+          <w:tab w:val="left" w:pos="2415"/>
+        </w:tabs>
+      </w:pPr>
+      <w:r>
+        <w:drawing>
+          <wp:inline distT="0" distB="0" distL="0" distR="0" wp14:anchorId="579BDA27" wp14:editId="368B52CA">
+            <wp:extent cx="3896269" cy="7363853"/>
+            <wp:effectExtent l="0" t="0" r="9525" b="8890"/>
+            <wp:docPr id="1759759076" name="Picture 1" descr="A screen shot of a computer program&#10;&#10;Description automatically generated"/>
+            <wp:cNvGraphicFramePr>
+              <a:graphicFrameLocks xmlns:a="http://schemas.openxmlformats.org/drawingml/2006/main" noChangeAspect="1"/>
+            </wp:cNvGraphicFramePr>
+            <a:graphic xmlns:a="http://schemas.openxmlformats.org/drawingml/2006/main">
+              <a:graphicData uri="http://schemas.openxmlformats.org/drawingml/2006/picture">
+                <pic:pic xmlns:pic="http://schemas.openxmlformats.org/drawingml/2006/picture">
+                  <pic:nvPicPr>
+                    <pic:cNvPr id="1759759076" name="Picture 1" descr="A screen shot of a computer program&#10;&#10;Description automatically generated"/>
+                    <pic:cNvPicPr/>
+                  </pic:nvPicPr>
+                  <pic:blipFill>
+                    <a:blip r:embed="rId62"/>
+                    <a:stretch>
+                      <a:fillRect/>
+                    </a:stretch>
+                  </pic:blipFill>
+                  <pic:spPr>
+                    <a:xfrm>
+                      <a:off x="0" y="0"/>
+                      <a:ext cx="3896269" cy="7363853"/>
+                    </a:xfrm>
+                    <a:prstGeom prst="rect">
+                      <a:avLst/>
+                    </a:prstGeom>
+                  </pic:spPr>
+                </pic:pic>
+              </a:graphicData>
+            </a:graphic>
+          </wp:inline>
+        </w:drawing>
+      </w:r>
+    </w:p>
+    <w:p>
+      <w:pPr>
+        <w:tabs>
+          <w:tab w:val="left" w:pos="2415"/>
+        </w:tabs>
+      </w:pPr>
+      <w:r>
+        <w:t>B81: Tạo đường post cho verify forgot password ở user.route.js</w:t>
+      </w:r>
+    </w:p>
+    <w:p>
+      <w:pPr>
+        <w:tabs>
+          <w:tab w:val="left" w:pos="2415"/>
+        </w:tabs>
+      </w:pPr>
+      <w:r>
+        <w:drawing>
+          <wp:inline distT="0" distB="0" distL="0" distR="0" wp14:anchorId="01F836BD" wp14:editId="1FA3FFBC">
+            <wp:extent cx="6120765" cy="344170"/>
+            <wp:effectExtent l="0" t="0" r="0" b="0"/>
+            <wp:docPr id="554475221" name="Picture 1"/>
+            <wp:cNvGraphicFramePr>
+              <a:graphicFrameLocks xmlns:a="http://schemas.openxmlformats.org/drawingml/2006/main" noChangeAspect="1"/>
+            </wp:cNvGraphicFramePr>
+            <a:graphic xmlns:a="http://schemas.openxmlformats.org/drawingml/2006/main">
+              <a:graphicData uri="http://schemas.openxmlformats.org/drawingml/2006/picture">
+                <pic:pic xmlns:pic="http://schemas.openxmlformats.org/drawingml/2006/picture">
+                  <pic:nvPicPr>
+                    <pic:cNvPr id="554475221" name=""/>
+                    <pic:cNvPicPr/>
+                  </pic:nvPicPr>
+                  <pic:blipFill>
+                    <a:blip r:embed="rId63"/>
+                    <a:stretch>
+                      <a:fillRect/>
+                    </a:stretch>
+                  </pic:blipFill>
+                  <pic:spPr>
+                    <a:xfrm>
+                      <a:off x="0" y="0"/>
+                      <a:ext cx="6120765" cy="344170"/>
+                    </a:xfrm>
+                    <a:prstGeom prst="rect">
+                      <a:avLst/>
+                    </a:prstGeom>
+                  </pic:spPr>
+                </pic:pic>
+              </a:graphicData>
+            </a:graphic>
+          </wp:inline>
+        </w:drawing>
+      </w:r>
+    </w:p>
+    <w:p>
+      <w:pPr>
+        <w:tabs>
+          <w:tab w:val="left" w:pos="2415"/>
+        </w:tabs>
+      </w:pPr>
+    </w:p>
+    <w:p>
+      <w:pPr>
+        <w:tabs>
+          <w:tab w:val="left" w:pos="2415"/>
+        </w:tabs>
+      </w:pPr>
+      <w:r>
+        <w:lastRenderedPageBreak/>
+        <w:t>B82: Tạo thêm 1 function tên resetPassword trong user.controller.js</w:t>
+      </w:r>
+    </w:p>
+    <w:p>
+      <w:pPr>
+        <w:tabs>
+          <w:tab w:val="left" w:pos="2415"/>
+        </w:tabs>
+      </w:pPr>
+      <w:r>
+        <w:drawing>
+          <wp:inline distT="0" distB="0" distL="0" distR="0" wp14:anchorId="01E65326" wp14:editId="24101EBE">
+            <wp:extent cx="5868219" cy="8030696"/>
+            <wp:effectExtent l="0" t="0" r="0" b="8890"/>
+            <wp:docPr id="218509292" name="Picture 1" descr="A screen shot of a computer program&#10;&#10;Description automatically generated"/>
+            <wp:cNvGraphicFramePr>
+              <a:graphicFrameLocks xmlns:a="http://schemas.openxmlformats.org/drawingml/2006/main" noChangeAspect="1"/>
+            </wp:cNvGraphicFramePr>
+            <a:graphic xmlns:a="http://schemas.openxmlformats.org/drawingml/2006/main">
+              <a:graphicData uri="http://schemas.openxmlformats.org/drawingml/2006/picture">
+                <pic:pic xmlns:pic="http://schemas.openxmlformats.org/drawingml/2006/picture">
+                  <pic:nvPicPr>
+                    <pic:cNvPr id="218509292" name="Picture 1" descr="A screen shot of a computer program&#10;&#10;Description automatically generated"/>
+                    <pic:cNvPicPr/>
+                  </pic:nvPicPr>
+                  <pic:blipFill>
+                    <a:blip r:embed="rId64"/>
+                    <a:stretch>
+                      <a:fillRect/>
+                    </a:stretch>
+                  </pic:blipFill>
+                  <pic:spPr>
+                    <a:xfrm>
+                      <a:off x="0" y="0"/>
+                      <a:ext cx="5868219" cy="8030696"/>
+                    </a:xfrm>
+                    <a:prstGeom prst="rect">
+                      <a:avLst/>
+                    </a:prstGeom>
+                  </pic:spPr>
+                </pic:pic>
+              </a:graphicData>
+            </a:graphic>
+          </wp:inline>
+        </w:drawing>
+      </w:r>
+    </w:p>
+    <w:p>
+      <w:pPr>
+        <w:tabs>
+          <w:tab w:val="left" w:pos="2415"/>
+        </w:tabs>
+      </w:pPr>
+    </w:p>
+    <w:p>
+      <w:pPr>
+        <w:tabs>
+          <w:tab w:val="left" w:pos="2415"/>
+        </w:tabs>
+      </w:pPr>
+    </w:p>
+    <w:p>
+      <w:pPr>
+        <w:tabs>
+          <w:tab w:val="left" w:pos="2415"/>
+        </w:tabs>
+      </w:pPr>
+      <w:r>
+        <w:lastRenderedPageBreak/>
+        <w:t>B83: Tạo đường post cho reset password ở user.route.js</w:t>
+      </w:r>
+    </w:p>
+    <w:p>
+      <w:pPr>
+        <w:tabs>
+          <w:tab w:val="left" w:pos="2415"/>
+        </w:tabs>
+      </w:pPr>
+      <w:r>
+        <w:drawing>
+          <wp:inline distT="0" distB="0" distL="0" distR="0" wp14:anchorId="7A84C7B6" wp14:editId="52EE9A4F">
+            <wp:extent cx="5430008" cy="381053"/>
+            <wp:effectExtent l="0" t="0" r="0" b="0"/>
+            <wp:docPr id="2089791050" name="Picture 1"/>
+            <wp:cNvGraphicFramePr>
+              <a:graphicFrameLocks xmlns:a="http://schemas.openxmlformats.org/drawingml/2006/main" noChangeAspect="1"/>
+            </wp:cNvGraphicFramePr>
+            <a:graphic xmlns:a="http://schemas.openxmlformats.org/drawingml/2006/main">
+              <a:graphicData uri="http://schemas.openxmlformats.org/drawingml/2006/picture">
+                <pic:pic xmlns:pic="http://schemas.openxmlformats.org/drawingml/2006/picture">
+                  <pic:nvPicPr>
+                    <pic:cNvPr id="2089791050" name=""/>
+                    <pic:cNvPicPr/>
+                  </pic:nvPicPr>
+                  <pic:blipFill>
+                    <a:blip r:embed="rId65"/>
+                    <a:stretch>
+                      <a:fillRect/>
+                    </a:stretch>
+                  </pic:blipFill>
+                  <pic:spPr>
+                    <a:xfrm>
+                      <a:off x="0" y="0"/>
+                      <a:ext cx="5430008" cy="381053"/>
+                    </a:xfrm>
+                    <a:prstGeom prst="rect">
+                      <a:avLst/>
+                    </a:prstGeom>
+                  </pic:spPr>
+                </pic:pic>
+              </a:graphicData>
+            </a:graphic>
+          </wp:inline>
+        </w:drawing>
+      </w:r>
+    </w:p>
+    <w:p>
+      <w:pPr>
+        <w:tabs>
+          <w:tab w:val="left" w:pos="2415"/>
+        </w:tabs>
+      </w:pPr>
+      <w:r>
+        <w:t xml:space="preserve">B84: Mở postman cho chạy đường dẫn mới tên là </w:t>
+      </w:r>
+      <w:hyperlink r:id="rId66" w:history="1">
+        <w:r>
+          <w:rPr>
+            <w:rStyle w:val="Hyperlink"/>
+          </w:rPr>
+          <w:t>http://localhost:8080/api/user/verify-forgot-password-otp</w:t>
+        </w:r>
+      </w:hyperlink>
+      <w:r>
+        <w:t xml:space="preserve"> với action là PUT</w:t>
+      </w:r>
+      <w:r>
+        <w:t xml:space="preserve"> với các trường dữ liệu sau</w:t>
+      </w:r>
+      <w:r>
+        <w:t xml:space="preserve"> với mã OTP là mã gần nhất còn thời hạn</w:t>
+      </w:r>
+    </w:p>
+    <w:p>
+      <w:pPr>
+        <w:tabs>
+          <w:tab w:val="left" w:pos="2415"/>
+        </w:tabs>
+      </w:pPr>
+      <w:r>
+        <w:drawing>
+          <wp:inline distT="0" distB="0" distL="0" distR="0" wp14:anchorId="236B9618" wp14:editId="60B7EB72">
+            <wp:extent cx="6120765" cy="3257550"/>
+            <wp:effectExtent l="0" t="0" r="0" b="0"/>
+            <wp:docPr id="1967202908" name="Picture 1" descr="A screenshot of a computer&#10;&#10;Description automatically generated"/>
+            <wp:cNvGraphicFramePr>
+              <a:graphicFrameLocks xmlns:a="http://schemas.openxmlformats.org/drawingml/2006/main" noChangeAspect="1"/>
+            </wp:cNvGraphicFramePr>
+            <a:graphic xmlns:a="http://schemas.openxmlformats.org/drawingml/2006/main">
+              <a:graphicData uri="http://schemas.openxmlformats.org/drawingml/2006/picture">
+                <pic:pic xmlns:pic="http://schemas.openxmlformats.org/drawingml/2006/picture">
+                  <pic:nvPicPr>
+                    <pic:cNvPr id="1967202908" name="Picture 1" descr="A screenshot of a computer&#10;&#10;Description automatically generated"/>
+                    <pic:cNvPicPr/>
+                  </pic:nvPicPr>
+                  <pic:blipFill>
+                    <a:blip r:embed="rId67"/>
+                    <a:stretch>
+                      <a:fillRect/>
+                    </a:stretch>
+                  </pic:blipFill>
+                  <pic:spPr>
+                    <a:xfrm>
+                      <a:off x="0" y="0"/>
+                      <a:ext cx="6120765" cy="3257550"/>
+                    </a:xfrm>
+                    <a:prstGeom prst="rect">
+                      <a:avLst/>
+                    </a:prstGeom>
+                  </pic:spPr>
+                </pic:pic>
+              </a:graphicData>
+            </a:graphic>
+          </wp:inline>
+        </w:drawing>
+      </w:r>
+    </w:p>
+    <w:p>
+      <w:pPr>
+        <w:tabs>
+          <w:tab w:val="left" w:pos="2415"/>
+        </w:tabs>
+      </w:pPr>
+      <w:r>
+        <w:t xml:space="preserve">B85: Tiếp tục ở postman cho chạy đường dẫn </w:t>
+      </w:r>
+      <w:hyperlink r:id="rId68" w:history="1">
+        <w:r>
+          <w:rPr>
+            <w:rStyle w:val="Hyperlink"/>
+          </w:rPr>
+          <w:t>http://localhost:8080/api/user/reset-password</w:t>
+        </w:r>
+      </w:hyperlink>
+      <w:r>
+        <w:t xml:space="preserve"> với action là PUT với các trường dữ liệu sau</w:t>
+      </w:r>
+    </w:p>
+    <w:p>
+      <w:pPr>
+        <w:tabs>
+          <w:tab w:val="left" w:pos="2415"/>
+        </w:tabs>
+      </w:pPr>
+      <w:r>
+        <w:drawing>
+          <wp:inline distT="0" distB="0" distL="0" distR="0" wp14:anchorId="173C1A5C" wp14:editId="725EA892">
+            <wp:extent cx="6120765" cy="3173095"/>
+            <wp:effectExtent l="0" t="0" r="0" b="8255"/>
+            <wp:docPr id="1622504491" name="Picture 1" descr="A screenshot of a computer&#10;&#10;Description automatically generated"/>
+            <wp:cNvGraphicFramePr>
+              <a:graphicFrameLocks xmlns:a="http://schemas.openxmlformats.org/drawingml/2006/main" noChangeAspect="1"/>
+            </wp:cNvGraphicFramePr>
+            <a:graphic xmlns:a="http://schemas.openxmlformats.org/drawingml/2006/main">
+              <a:graphicData uri="http://schemas.openxmlformats.org/drawingml/2006/picture">
+                <pic:pic xmlns:pic="http://schemas.openxmlformats.org/drawingml/2006/picture">
+                  <pic:nvPicPr>
+                    <pic:cNvPr id="1622504491" name="Picture 1" descr="A screenshot of a computer&#10;&#10;Description automatically generated"/>
+                    <pic:cNvPicPr/>
+                  </pic:nvPicPr>
+                  <pic:blipFill>
+                    <a:blip r:embed="rId69"/>
+                    <a:stretch>
+                      <a:fillRect/>
+                    </a:stretch>
+                  </pic:blipFill>
+                  <pic:spPr>
+                    <a:xfrm>
+                      <a:off x="0" y="0"/>
+                      <a:ext cx="6120765" cy="3173095"/>
+                    </a:xfrm>
+                    <a:prstGeom prst="rect">
+                      <a:avLst/>
+                    </a:prstGeom>
+                  </pic:spPr>
+                </pic:pic>
+              </a:graphicData>
+            </a:graphic>
+          </wp:inline>
+        </w:drawing>
+      </w:r>
+    </w:p>
+    <w:p>
+      <w:pPr>
+        <w:tabs>
+          <w:tab w:val="left" w:pos="2415"/>
+        </w:tabs>
+      </w:pPr>
+    </w:p>
+    <w:p>
+      <w:pPr>
+        <w:tabs>
+          <w:tab w:val="left" w:pos="2415"/>
+        </w:tabs>
+      </w:pPr>
+    </w:p>
+    <w:p>
+      <w:pPr>
+        <w:tabs>
+          <w:tab w:val="left" w:pos="2415"/>
+        </w:tabs>
+      </w:pPr>
+    </w:p>
+    <w:p>
+      <w:pPr>
+        <w:tabs>
+          <w:tab w:val="left" w:pos="2415"/>
+        </w:tabs>
+      </w:pPr>
+    </w:p>
+    <w:p>
+      <w:pPr>
+        <w:tabs>
+          <w:tab w:val="left" w:pos="2415"/>
+        </w:tabs>
+      </w:pPr>
+    </w:p>
+    <w:p>
+      <w:pPr>
+        <w:tabs>
+          <w:tab w:val="left" w:pos="2415"/>
+        </w:tabs>
+      </w:pPr>
     </w:p>
     <w:sectPr>
       <w:pgSz w:w="11907" w:h="16840" w:code="9"/>

</xml_diff>

<commit_message>
commit khoi chay vite + tailwindcss
</commit_message>
<xml_diff>
--- a/DỰ ÁN.docx
+++ b/DỰ ÁN.docx
@@ -4451,6 +4451,9 @@
         </w:tabs>
       </w:pPr>
       <w:r>
+        <w:rPr>
+          <w:noProof/>
+        </w:rPr>
         <w:drawing>
           <wp:inline distT="0" distB="0" distL="0" distR="0" wp14:anchorId="154CCC93" wp14:editId="3F91137B">
             <wp:extent cx="6120765" cy="6371590"/>
@@ -4508,6 +4511,9 @@
         </w:tabs>
       </w:pPr>
       <w:r>
+        <w:rPr>
+          <w:noProof/>
+        </w:rPr>
         <w:drawing>
           <wp:inline distT="0" distB="0" distL="0" distR="0" wp14:anchorId="368BD97D" wp14:editId="2E235E56">
             <wp:extent cx="5353797" cy="362001"/>
@@ -4602,6 +4608,9 @@
         </w:tabs>
       </w:pPr>
       <w:r>
+        <w:rPr>
+          <w:noProof/>
+        </w:rPr>
         <w:drawing>
           <wp:inline distT="0" distB="0" distL="0" distR="0" wp14:anchorId="5CDB99B6" wp14:editId="13ACB901">
             <wp:extent cx="6120765" cy="3450590"/>
@@ -4627,6 +4636,343 @@
                     <a:xfrm>
                       <a:off x="0" y="0"/>
                       <a:ext cx="6120765" cy="3450590"/>
+                    </a:xfrm>
+                    <a:prstGeom prst="rect">
+                      <a:avLst/>
+                    </a:prstGeom>
+                  </pic:spPr>
+                </pic:pic>
+              </a:graphicData>
+            </a:graphic>
+          </wp:inline>
+        </w:drawing>
+      </w:r>
+    </w:p>
+    <w:p>
+      <w:pPr>
+        <w:tabs>
+          <w:tab w:val="left" w:pos="2415"/>
+        </w:tabs>
+      </w:pPr>
+      <w:r>
+        <w:t>B89: Thực hiện front-end</w:t>
+      </w:r>
+    </w:p>
+    <w:p>
+      <w:pPr>
+        <w:tabs>
+          <w:tab w:val="left" w:pos="2415"/>
+        </w:tabs>
+      </w:pPr>
+      <w:r>
+        <w:t xml:space="preserve">B90: Khởi chạy dự án front-end bằng lệnh </w:t>
+      </w:r>
+      <w:r>
+        <w:rPr>
+          <w:highlight w:val="green"/>
+        </w:rPr>
+        <w:t>npm create vite@latest</w:t>
+      </w:r>
+      <w:r>
+        <w:t xml:space="preserve"> ở thư mục binkeyit-main</w:t>
+      </w:r>
+      <w:r>
+        <w:t xml:space="preserve"> chọn chạy với React và Javascript</w:t>
+      </w:r>
+    </w:p>
+    <w:p>
+      <w:pPr>
+        <w:tabs>
+          <w:tab w:val="left" w:pos="2415"/>
+        </w:tabs>
+      </w:pPr>
+      <w:r>
+        <w:drawing>
+          <wp:inline distT="0" distB="0" distL="0" distR="0" wp14:anchorId="6588F7B8" wp14:editId="04BEC7E8">
+            <wp:extent cx="5088834" cy="2768528"/>
+            <wp:effectExtent l="0" t="0" r="0" b="0"/>
+            <wp:docPr id="2109634643" name="Picture 1" descr="A screen shot of a computer program&#10;&#10;Description automatically generated"/>
+            <wp:cNvGraphicFramePr>
+              <a:graphicFrameLocks xmlns:a="http://schemas.openxmlformats.org/drawingml/2006/main" noChangeAspect="1"/>
+            </wp:cNvGraphicFramePr>
+            <a:graphic xmlns:a="http://schemas.openxmlformats.org/drawingml/2006/main">
+              <a:graphicData uri="http://schemas.openxmlformats.org/drawingml/2006/picture">
+                <pic:pic xmlns:pic="http://schemas.openxmlformats.org/drawingml/2006/picture">
+                  <pic:nvPicPr>
+                    <pic:cNvPr id="2109634643" name="Picture 1" descr="A screen shot of a computer program&#10;&#10;Description automatically generated"/>
+                    <pic:cNvPicPr/>
+                  </pic:nvPicPr>
+                  <pic:blipFill>
+                    <a:blip r:embed="rId74"/>
+                    <a:stretch>
+                      <a:fillRect/>
+                    </a:stretch>
+                  </pic:blipFill>
+                  <pic:spPr>
+                    <a:xfrm>
+                      <a:off x="0" y="0"/>
+                      <a:ext cx="5093022" cy="2770806"/>
+                    </a:xfrm>
+                    <a:prstGeom prst="rect">
+                      <a:avLst/>
+                    </a:prstGeom>
+                  </pic:spPr>
+                </pic:pic>
+              </a:graphicData>
+            </a:graphic>
+          </wp:inline>
+        </w:drawing>
+      </w:r>
+    </w:p>
+    <w:p>
+      <w:pPr>
+        <w:tabs>
+          <w:tab w:val="left" w:pos="2415"/>
+        </w:tabs>
+      </w:pPr>
+      <w:r>
+        <w:t xml:space="preserve">B91: Mở terminal ở thư mục Binkeyit-main thực hiện lệnh </w:t>
+      </w:r>
+      <w:r>
+        <w:rPr>
+          <w:highlight w:val="green"/>
+        </w:rPr>
+        <w:t>cd client</w:t>
+      </w:r>
+      <w:r>
+        <w:t xml:space="preserve"> </w:t>
+      </w:r>
+    </w:p>
+    <w:p>
+      <w:pPr>
+        <w:tabs>
+          <w:tab w:val="left" w:pos="2415"/>
+        </w:tabs>
+      </w:pPr>
+      <w:r>
+        <w:t xml:space="preserve">B92: Tiếp tục thực hiện lệnh </w:t>
+      </w:r>
+      <w:r>
+        <w:rPr>
+          <w:highlight w:val="green"/>
+        </w:rPr>
+        <w:t>npm i</w:t>
+      </w:r>
+    </w:p>
+    <w:p>
+      <w:pPr>
+        <w:tabs>
+          <w:tab w:val="left" w:pos="2415"/>
+        </w:tabs>
+      </w:pPr>
+      <w:r>
+        <w:t xml:space="preserve">B93: Tiếp tục thực hiện lệnh </w:t>
+      </w:r>
+      <w:r>
+        <w:rPr>
+          <w:highlight w:val="green"/>
+        </w:rPr>
+        <w:t>npm run dev</w:t>
+      </w:r>
+      <w:r>
+        <w:t xml:space="preserve"> để khởi chạy client</w:t>
+      </w:r>
+    </w:p>
+    <w:p>
+      <w:pPr>
+        <w:tabs>
+          <w:tab w:val="left" w:pos="2415"/>
+        </w:tabs>
+      </w:pPr>
+      <w:r>
+        <w:lastRenderedPageBreak/>
+        <w:t>B94: Thực hiện xóa toàn bộ css và truy cập vào file App.jsx xóa hết tất cả những thứ không liên quan</w:t>
+      </w:r>
+    </w:p>
+    <w:p>
+      <w:pPr>
+        <w:tabs>
+          <w:tab w:val="left" w:pos="2415"/>
+        </w:tabs>
+      </w:pPr>
+      <w:r>
+        <w:drawing>
+          <wp:inline distT="0" distB="0" distL="0" distR="0" wp14:anchorId="0DB76876" wp14:editId="71C16B05">
+            <wp:extent cx="2941982" cy="2221497"/>
+            <wp:effectExtent l="0" t="0" r="0" b="7620"/>
+            <wp:docPr id="1996993715" name="Picture 1" descr="A screen shot of a computer&#10;&#10;Description automatically generated"/>
+            <wp:cNvGraphicFramePr>
+              <a:graphicFrameLocks xmlns:a="http://schemas.openxmlformats.org/drawingml/2006/main" noChangeAspect="1"/>
+            </wp:cNvGraphicFramePr>
+            <a:graphic xmlns:a="http://schemas.openxmlformats.org/drawingml/2006/main">
+              <a:graphicData uri="http://schemas.openxmlformats.org/drawingml/2006/picture">
+                <pic:pic xmlns:pic="http://schemas.openxmlformats.org/drawingml/2006/picture">
+                  <pic:nvPicPr>
+                    <pic:cNvPr id="1996993715" name="Picture 1" descr="A screen shot of a computer&#10;&#10;Description automatically generated"/>
+                    <pic:cNvPicPr/>
+                  </pic:nvPicPr>
+                  <pic:blipFill>
+                    <a:blip r:embed="rId75"/>
+                    <a:stretch>
+                      <a:fillRect/>
+                    </a:stretch>
+                  </pic:blipFill>
+                  <pic:spPr>
+                    <a:xfrm>
+                      <a:off x="0" y="0"/>
+                      <a:ext cx="2945627" cy="2224249"/>
+                    </a:xfrm>
+                    <a:prstGeom prst="rect">
+                      <a:avLst/>
+                    </a:prstGeom>
+                  </pic:spPr>
+                </pic:pic>
+              </a:graphicData>
+            </a:graphic>
+          </wp:inline>
+        </w:drawing>
+      </w:r>
+    </w:p>
+    <w:p>
+      <w:pPr>
+        <w:tabs>
+          <w:tab w:val="left" w:pos="2415"/>
+        </w:tabs>
+      </w:pPr>
+      <w:r>
+        <w:t xml:space="preserve">B95: Thực hiện down thư viện tailwindcss mở terminal ở thư mục client thực hiện lệnh </w:t>
+      </w:r>
+      <w:r>
+        <w:rPr>
+          <w:highlight w:val="green"/>
+        </w:rPr>
+        <w:t>npm i -D tailwindcss postcss autoprefixer</w:t>
+      </w:r>
+      <w:r>
+        <w:t xml:space="preserve"> </w:t>
+      </w:r>
+    </w:p>
+    <w:p>
+      <w:pPr>
+        <w:tabs>
+          <w:tab w:val="left" w:pos="2415"/>
+        </w:tabs>
+      </w:pPr>
+      <w:r>
+        <w:t xml:space="preserve">B96: Tiếp theo thực hiện lệnh </w:t>
+      </w:r>
+      <w:r>
+        <w:rPr>
+          <w:highlight w:val="green"/>
+        </w:rPr>
+        <w:t>npx tailwindcss init -p</w:t>
+      </w:r>
+      <w:r>
+        <w:t xml:space="preserve"> </w:t>
+      </w:r>
+    </w:p>
+    <w:p>
+      <w:pPr>
+        <w:tabs>
+          <w:tab w:val="left" w:pos="2415"/>
+        </w:tabs>
+      </w:pPr>
+      <w:r>
+        <w:t>B97: Truy cập vào file tailwind.config.js thêm những thứ sau đây</w:t>
+      </w:r>
+    </w:p>
+    <w:p>
+      <w:pPr>
+        <w:tabs>
+          <w:tab w:val="left" w:pos="2415"/>
+        </w:tabs>
+      </w:pPr>
+      <w:r>
+        <w:drawing>
+          <wp:inline distT="0" distB="0" distL="0" distR="0" wp14:anchorId="551C2171" wp14:editId="7FB575D3">
+            <wp:extent cx="3641697" cy="1711441"/>
+            <wp:effectExtent l="0" t="0" r="0" b="3175"/>
+            <wp:docPr id="831091851" name="Picture 1" descr="A screen shot of a computer code&#10;&#10;Description automatically generated"/>
+            <wp:cNvGraphicFramePr>
+              <a:graphicFrameLocks xmlns:a="http://schemas.openxmlformats.org/drawingml/2006/main" noChangeAspect="1"/>
+            </wp:cNvGraphicFramePr>
+            <a:graphic xmlns:a="http://schemas.openxmlformats.org/drawingml/2006/main">
+              <a:graphicData uri="http://schemas.openxmlformats.org/drawingml/2006/picture">
+                <pic:pic xmlns:pic="http://schemas.openxmlformats.org/drawingml/2006/picture">
+                  <pic:nvPicPr>
+                    <pic:cNvPr id="831091851" name="Picture 1" descr="A screen shot of a computer code&#10;&#10;Description automatically generated"/>
+                    <pic:cNvPicPr/>
+                  </pic:nvPicPr>
+                  <pic:blipFill>
+                    <a:blip r:embed="rId76"/>
+                    <a:stretch>
+                      <a:fillRect/>
+                    </a:stretch>
+                  </pic:blipFill>
+                  <pic:spPr>
+                    <a:xfrm>
+                      <a:off x="0" y="0"/>
+                      <a:ext cx="3646315" cy="1713611"/>
+                    </a:xfrm>
+                    <a:prstGeom prst="rect">
+                      <a:avLst/>
+                    </a:prstGeom>
+                  </pic:spPr>
+                </pic:pic>
+              </a:graphicData>
+            </a:graphic>
+          </wp:inline>
+        </w:drawing>
+      </w:r>
+    </w:p>
+    <w:p>
+      <w:pPr>
+        <w:tabs>
+          <w:tab w:val="left" w:pos="2415"/>
+        </w:tabs>
+      </w:pPr>
+      <w:r>
+        <w:t xml:space="preserve">B98: Truy cập vào file </w:t>
+      </w:r>
+      <w:r>
+        <w:t>index</w:t>
+      </w:r>
+      <w:r>
+        <w:t>.css thêm các thư viện sau</w:t>
+      </w:r>
+    </w:p>
+    <w:p>
+      <w:pPr>
+        <w:tabs>
+          <w:tab w:val="left" w:pos="2415"/>
+        </w:tabs>
+      </w:pPr>
+      <w:r>
+        <w:drawing>
+          <wp:inline distT="0" distB="0" distL="0" distR="0" wp14:anchorId="726EA59C" wp14:editId="7E565293">
+            <wp:extent cx="2791215" cy="1066949"/>
+            <wp:effectExtent l="0" t="0" r="9525" b="0"/>
+            <wp:docPr id="1818751293" name="Picture 1" descr="A screenshot of a computer&#10;&#10;Description automatically generated"/>
+            <wp:cNvGraphicFramePr>
+              <a:graphicFrameLocks xmlns:a="http://schemas.openxmlformats.org/drawingml/2006/main" noChangeAspect="1"/>
+            </wp:cNvGraphicFramePr>
+            <a:graphic xmlns:a="http://schemas.openxmlformats.org/drawingml/2006/main">
+              <a:graphicData uri="http://schemas.openxmlformats.org/drawingml/2006/picture">
+                <pic:pic xmlns:pic="http://schemas.openxmlformats.org/drawingml/2006/picture">
+                  <pic:nvPicPr>
+                    <pic:cNvPr id="1818751293" name="Picture 1" descr="A screenshot of a computer&#10;&#10;Description automatically generated"/>
+                    <pic:cNvPicPr/>
+                  </pic:nvPicPr>
+                  <pic:blipFill>
+                    <a:blip r:embed="rId77"/>
+                    <a:stretch>
+                      <a:fillRect/>
+                    </a:stretch>
+                  </pic:blipFill>
+                  <pic:spPr>
+                    <a:xfrm>
+                      <a:off x="0" y="0"/>
+                      <a:ext cx="2791215" cy="1066949"/>
                     </a:xfrm>
                     <a:prstGeom prst="rect">
                       <a:avLst/>
@@ -5301,6 +5647,7 @@
   <w:style w:type="character" w:default="1" w:styleId="DefaultParagraphFont">
     <w:name w:val="Default Paragraph Font"/>
     <w:uiPriority w:val="1"/>
+    <w:semiHidden/>
     <w:unhideWhenUsed/>
   </w:style>
   <w:style w:type="table" w:default="1" w:styleId="TableNormal">

</xml_diff>